<commit_message>
Ispravljene greske u docx
Update
</commit_message>
<xml_diff>
--- a/SRS-dijagramiPredsjednik.docx
+++ b/SRS-dijagramiPredsjednik.docx
@@ -1540,7 +1540,6 @@
           <w:lang w:val="sr-Latn-RS"/>
         </w:rPr>
       </w:pPr>
-      <w:bookmarkStart w:id="0" w:name="_GoBack"/>
       <w:r>
         <w:rPr>
           <w:noProof/>
@@ -1589,7 +1588,6 @@
           </wp:inline>
         </w:drawing>
       </w:r>
-      <w:bookmarkEnd w:id="0"/>
     </w:p>
     <w:p>
       <w:pPr>
@@ -2248,7 +2246,28 @@
                 <w:sz w:val="24"/>
                 <w:lang w:val="sr-Latn-RS"/>
               </w:rPr>
-              <w:t xml:space="preserve">Odobravanje zahtjeva </w:t>
+              <w:t>Dono</w:t>
+            </w:r>
+            <w:r>
+              <w:rPr>
+                <w:sz w:val="24"/>
+                <w:lang w:val="sr-Latn-BA"/>
+              </w:rPr>
+              <w:t>šenje odluke o</w:t>
+            </w:r>
+            <w:r>
+              <w:rPr>
+                <w:sz w:val="24"/>
+                <w:lang w:val="sr-Latn-RS"/>
+              </w:rPr>
+              <w:t xml:space="preserve"> zahtjevu</w:t>
+            </w:r>
+            <w:r>
+              <w:rPr>
+                <w:sz w:val="24"/>
+                <w:lang w:val="sr-Latn-RS"/>
+              </w:rPr>
+              <w:t xml:space="preserve"> </w:t>
             </w:r>
           </w:p>
         </w:tc>
@@ -2316,6 +2335,13 @@
               </w:rPr>
               <w:t>Slanje aktivacionog koda</w:t>
             </w:r>
+            <w:r>
+              <w:rPr>
+                <w:sz w:val="24"/>
+                <w:lang w:val="sr-Latn-RS"/>
+              </w:rPr>
+              <w:t xml:space="preserve"> (potvrdna odluka)</w:t>
+            </w:r>
           </w:p>
         </w:tc>
       </w:tr>
@@ -2395,7 +2421,7 @@
       <w:tr>
         <w:trPr>
           <w:cnfStyle w:val="000000100000" w:firstRow="0" w:lastRow="0" w:firstColumn="0" w:lastColumn="0" w:oddVBand="0" w:evenVBand="0" w:oddHBand="1" w:evenHBand="0" w:firstRowFirstColumn="0" w:firstRowLastColumn="0" w:lastRowFirstColumn="0" w:lastRowLastColumn="0"/>
-          <w:trHeight w:val="726"/>
+          <w:trHeight w:val="305"/>
         </w:trPr>
         <w:tc>
           <w:tcPr>
@@ -2453,7 +2479,7 @@
                 <w:sz w:val="24"/>
                 <w:lang w:val="sr-Latn-RS"/>
               </w:rPr>
-              <w:t>U slučaju neispravnosti zahtjeva, predsjednik odbija zahtjev i  šalje se poruka o neuspješnosti prijave na ZEV etažnom vlasniku. Tok se preusmjerava na korak 2 (odbijeni zahtjev obrisan).</w:t>
+              <w:t>Izbor opcije za povratak na početnu stranu</w:t>
             </w:r>
           </w:p>
         </w:tc>
@@ -2497,7 +2523,15 @@
                 <w:sz w:val="24"/>
                 <w:lang w:val="sr-Latn-RS"/>
               </w:rPr>
-              <w:t>4b.</w:t>
+              <w:t>5a</w:t>
+            </w:r>
+            <w:r>
+              <w:rPr>
+                <w:b/>
+                <w:sz w:val="24"/>
+                <w:lang w:val="sr-Latn-RS"/>
+              </w:rPr>
+              <w:t>.</w:t>
             </w:r>
           </w:p>
         </w:tc>
@@ -2518,7 +2552,7 @@
                 <w:sz w:val="24"/>
                 <w:lang w:val="sr-Latn-RS"/>
               </w:rPr>
-              <w:t>Povratak na početnu stranu</w:t>
+              <w:t>U slučaju neispravnosti zahtjeva, predsjednik odbija zahtjev i  šalje se poruka o neuspješnosti prijave na ZEV etažnom vlasniku. Tok se preusmjerava na korak 2 (odbijeni zahtjev obrisan).</w:t>
             </w:r>
           </w:p>
         </w:tc>
@@ -3393,34 +3427,6 @@
     </w:p>
     <w:p>
       <w:pPr>
-        <w:rPr>
-          <w:lang w:val="sr-Latn-RS"/>
-        </w:rPr>
-      </w:pPr>
-    </w:p>
-    <w:p>
-      <w:pPr>
-        <w:rPr>
-          <w:lang w:val="sr-Latn-RS"/>
-        </w:rPr>
-      </w:pPr>
-    </w:p>
-    <w:p>
-      <w:pPr>
-        <w:rPr>
-          <w:lang w:val="sr-Latn-RS"/>
-        </w:rPr>
-      </w:pPr>
-    </w:p>
-    <w:p>
-      <w:pPr>
-        <w:rPr>
-          <w:lang w:val="sr-Latn-RS"/>
-        </w:rPr>
-      </w:pPr>
-    </w:p>
-    <w:p>
-      <w:pPr>
         <w:pStyle w:val="Heading3"/>
         <w:numPr>
           <w:ilvl w:val="2"/>
@@ -3759,7 +3765,6 @@
                 <w:sz w:val="24"/>
                 <w:lang w:val="sr-Latn-RS"/>
               </w:rPr>
-              <w:lastRenderedPageBreak/>
               <w:t>Osnovni tok</w:t>
             </w:r>
           </w:p>
@@ -3807,6 +3812,284 @@
                 <w:lang w:val="sr-Latn-RS"/>
               </w:rPr>
               <w:t>Akcije</w:t>
+            </w:r>
+          </w:p>
+        </w:tc>
+      </w:tr>
+      <w:tr>
+        <w:trPr>
+          <w:cnfStyle w:val="000000100000" w:firstRow="0" w:lastRow="0" w:firstColumn="0" w:lastColumn="0" w:oddVBand="0" w:evenVBand="0" w:oddHBand="1" w:evenHBand="0" w:firstRowFirstColumn="0" w:firstRowLastColumn="0" w:lastRowFirstColumn="0" w:lastRowLastColumn="0"/>
+          <w:trHeight w:val="185"/>
+        </w:trPr>
+        <w:tc>
+          <w:tcPr>
+            <w:cnfStyle w:val="001000000000" w:firstRow="0" w:lastRow="0" w:firstColumn="1" w:lastColumn="0" w:oddVBand="0" w:evenVBand="0" w:oddHBand="0" w:evenHBand="0" w:firstRowFirstColumn="0" w:firstRowLastColumn="0" w:lastRowFirstColumn="0" w:lastRowLastColumn="0"/>
+            <w:tcW w:w="0" w:type="auto"/>
+            <w:vMerge/>
+          </w:tcPr>
+          <w:p>
+            <w:pPr>
+              <w:rPr>
+                <w:sz w:val="24"/>
+                <w:lang w:val="sr-Latn-RS"/>
+              </w:rPr>
+            </w:pPr>
+          </w:p>
+        </w:tc>
+        <w:tc>
+          <w:tcPr>
+            <w:tcW w:w="0" w:type="auto"/>
+          </w:tcPr>
+          <w:p>
+            <w:pPr>
+              <w:jc w:val="center"/>
+              <w:cnfStyle w:val="000000100000" w:firstRow="0" w:lastRow="0" w:firstColumn="0" w:lastColumn="0" w:oddVBand="0" w:evenVBand="0" w:oddHBand="1" w:evenHBand="0" w:firstRowFirstColumn="0" w:firstRowLastColumn="0" w:lastRowFirstColumn="0" w:lastRowLastColumn="0"/>
+              <w:rPr>
+                <w:b/>
+                <w:sz w:val="24"/>
+                <w:lang w:val="sr-Latn-RS"/>
+              </w:rPr>
+            </w:pPr>
+            <w:r>
+              <w:rPr>
+                <w:b/>
+                <w:sz w:val="24"/>
+                <w:lang w:val="sr-Latn-RS"/>
+              </w:rPr>
+              <w:t>1.</w:t>
+            </w:r>
+          </w:p>
+        </w:tc>
+        <w:tc>
+          <w:tcPr>
+            <w:tcW w:w="0" w:type="auto"/>
+          </w:tcPr>
+          <w:p>
+            <w:pPr>
+              <w:cnfStyle w:val="000000100000" w:firstRow="0" w:lastRow="0" w:firstColumn="0" w:lastColumn="0" w:oddVBand="0" w:evenVBand="0" w:oddHBand="1" w:evenHBand="0" w:firstRowFirstColumn="0" w:firstRowLastColumn="0" w:lastRowFirstColumn="0" w:lastRowLastColumn="0"/>
+              <w:rPr>
+                <w:sz w:val="24"/>
+                <w:lang w:val="sr-Latn-RS"/>
+              </w:rPr>
+            </w:pPr>
+            <w:r>
+              <w:rPr>
+                <w:sz w:val="24"/>
+                <w:lang w:val="sr-Latn-RS"/>
+              </w:rPr>
+              <w:t>Izbor opcije za unos vanrednog prihoda</w:t>
+            </w:r>
+          </w:p>
+        </w:tc>
+      </w:tr>
+      <w:tr>
+        <w:trPr>
+          <w:trHeight w:val="98"/>
+        </w:trPr>
+        <w:tc>
+          <w:tcPr>
+            <w:cnfStyle w:val="001000000000" w:firstRow="0" w:lastRow="0" w:firstColumn="1" w:lastColumn="0" w:oddVBand="0" w:evenVBand="0" w:oddHBand="0" w:evenHBand="0" w:firstRowFirstColumn="0" w:firstRowLastColumn="0" w:lastRowFirstColumn="0" w:lastRowLastColumn="0"/>
+            <w:tcW w:w="0" w:type="auto"/>
+            <w:vMerge/>
+          </w:tcPr>
+          <w:p>
+            <w:pPr>
+              <w:rPr>
+                <w:sz w:val="24"/>
+                <w:lang w:val="sr-Latn-RS"/>
+              </w:rPr>
+            </w:pPr>
+          </w:p>
+        </w:tc>
+        <w:tc>
+          <w:tcPr>
+            <w:tcW w:w="0" w:type="auto"/>
+          </w:tcPr>
+          <w:p>
+            <w:pPr>
+              <w:jc w:val="center"/>
+              <w:cnfStyle w:val="000000000000" w:firstRow="0" w:lastRow="0" w:firstColumn="0" w:lastColumn="0" w:oddVBand="0" w:evenVBand="0" w:oddHBand="0" w:evenHBand="0" w:firstRowFirstColumn="0" w:firstRowLastColumn="0" w:lastRowFirstColumn="0" w:lastRowLastColumn="0"/>
+              <w:rPr>
+                <w:b/>
+                <w:sz w:val="24"/>
+                <w:lang w:val="sr-Latn-RS"/>
+              </w:rPr>
+            </w:pPr>
+            <w:r>
+              <w:rPr>
+                <w:b/>
+                <w:sz w:val="24"/>
+                <w:lang w:val="sr-Latn-RS"/>
+              </w:rPr>
+              <w:t>2.</w:t>
+            </w:r>
+          </w:p>
+        </w:tc>
+        <w:tc>
+          <w:tcPr>
+            <w:tcW w:w="0" w:type="auto"/>
+          </w:tcPr>
+          <w:p>
+            <w:pPr>
+              <w:cnfStyle w:val="000000000000" w:firstRow="0" w:lastRow="0" w:firstColumn="0" w:lastColumn="0" w:oddVBand="0" w:evenVBand="0" w:oddHBand="0" w:evenHBand="0" w:firstRowFirstColumn="0" w:firstRowLastColumn="0" w:lastRowFirstColumn="0" w:lastRowLastColumn="0"/>
+              <w:rPr>
+                <w:sz w:val="24"/>
+                <w:lang w:val="sr-Latn-RS"/>
+              </w:rPr>
+            </w:pPr>
+            <w:r>
+              <w:rPr>
+                <w:sz w:val="24"/>
+                <w:lang w:val="sr-Latn-RS"/>
+              </w:rPr>
+              <w:t>Prikaz forme za unos</w:t>
+            </w:r>
+          </w:p>
+        </w:tc>
+      </w:tr>
+      <w:tr>
+        <w:trPr>
+          <w:cnfStyle w:val="000000100000" w:firstRow="0" w:lastRow="0" w:firstColumn="0" w:lastColumn="0" w:oddVBand="0" w:evenVBand="0" w:oddHBand="1" w:evenHBand="0" w:firstRowFirstColumn="0" w:firstRowLastColumn="0" w:lastRowFirstColumn="0" w:lastRowLastColumn="0"/>
+          <w:trHeight w:val="137"/>
+        </w:trPr>
+        <w:tc>
+          <w:tcPr>
+            <w:cnfStyle w:val="001000000000" w:firstRow="0" w:lastRow="0" w:firstColumn="1" w:lastColumn="0" w:oddVBand="0" w:evenVBand="0" w:oddHBand="0" w:evenHBand="0" w:firstRowFirstColumn="0" w:firstRowLastColumn="0" w:lastRowFirstColumn="0" w:lastRowLastColumn="0"/>
+            <w:tcW w:w="0" w:type="auto"/>
+            <w:vMerge/>
+          </w:tcPr>
+          <w:p>
+            <w:pPr>
+              <w:rPr>
+                <w:sz w:val="24"/>
+                <w:lang w:val="sr-Latn-RS"/>
+              </w:rPr>
+            </w:pPr>
+          </w:p>
+        </w:tc>
+        <w:tc>
+          <w:tcPr>
+            <w:tcW w:w="0" w:type="auto"/>
+          </w:tcPr>
+          <w:p>
+            <w:pPr>
+              <w:jc w:val="center"/>
+              <w:cnfStyle w:val="000000100000" w:firstRow="0" w:lastRow="0" w:firstColumn="0" w:lastColumn="0" w:oddVBand="0" w:evenVBand="0" w:oddHBand="1" w:evenHBand="0" w:firstRowFirstColumn="0" w:firstRowLastColumn="0" w:lastRowFirstColumn="0" w:lastRowLastColumn="0"/>
+              <w:rPr>
+                <w:b/>
+                <w:sz w:val="24"/>
+                <w:lang w:val="sr-Latn-RS"/>
+              </w:rPr>
+            </w:pPr>
+            <w:r>
+              <w:rPr>
+                <w:b/>
+                <w:sz w:val="24"/>
+                <w:lang w:val="sr-Latn-RS"/>
+              </w:rPr>
+              <w:t>3</w:t>
+            </w:r>
+            <w:r>
+              <w:rPr>
+                <w:b/>
+                <w:sz w:val="24"/>
+                <w:lang w:val="sr-Latn-RS"/>
+              </w:rPr>
+              <w:t>.</w:t>
+            </w:r>
+          </w:p>
+        </w:tc>
+        <w:tc>
+          <w:tcPr>
+            <w:tcW w:w="0" w:type="auto"/>
+          </w:tcPr>
+          <w:p>
+            <w:pPr>
+              <w:cnfStyle w:val="000000100000" w:firstRow="0" w:lastRow="0" w:firstColumn="0" w:lastColumn="0" w:oddVBand="0" w:evenVBand="0" w:oddHBand="1" w:evenHBand="0" w:firstRowFirstColumn="0" w:firstRowLastColumn="0" w:lastRowFirstColumn="0" w:lastRowLastColumn="0"/>
+              <w:rPr>
+                <w:sz w:val="24"/>
+                <w:lang w:val="sr-Latn-RS"/>
+              </w:rPr>
+            </w:pPr>
+            <w:r>
+              <w:rPr>
+                <w:sz w:val="24"/>
+                <w:lang w:val="sr-Latn-RS"/>
+              </w:rPr>
+              <w:t>Unos svrhe uplate</w:t>
+            </w:r>
+          </w:p>
+        </w:tc>
+      </w:tr>
+      <w:tr>
+        <w:trPr>
+          <w:trHeight w:val="175"/>
+        </w:trPr>
+        <w:tc>
+          <w:tcPr>
+            <w:cnfStyle w:val="001000000000" w:firstRow="0" w:lastRow="0" w:firstColumn="1" w:lastColumn="0" w:oddVBand="0" w:evenVBand="0" w:oddHBand="0" w:evenHBand="0" w:firstRowFirstColumn="0" w:firstRowLastColumn="0" w:lastRowFirstColumn="0" w:lastRowLastColumn="0"/>
+            <w:tcW w:w="0" w:type="auto"/>
+            <w:vMerge/>
+          </w:tcPr>
+          <w:p>
+            <w:pPr>
+              <w:rPr>
+                <w:sz w:val="24"/>
+                <w:lang w:val="sr-Latn-RS"/>
+              </w:rPr>
+            </w:pPr>
+          </w:p>
+        </w:tc>
+        <w:tc>
+          <w:tcPr>
+            <w:tcW w:w="0" w:type="auto"/>
+          </w:tcPr>
+          <w:p>
+            <w:pPr>
+              <w:jc w:val="center"/>
+              <w:cnfStyle w:val="000000000000" w:firstRow="0" w:lastRow="0" w:firstColumn="0" w:lastColumn="0" w:oddVBand="0" w:evenVBand="0" w:oddHBand="0" w:evenHBand="0" w:firstRowFirstColumn="0" w:firstRowLastColumn="0" w:lastRowFirstColumn="0" w:lastRowLastColumn="0"/>
+              <w:rPr>
+                <w:b/>
+                <w:sz w:val="24"/>
+                <w:lang w:val="sr-Latn-RS"/>
+              </w:rPr>
+            </w:pPr>
+            <w:r>
+              <w:rPr>
+                <w:b/>
+                <w:sz w:val="24"/>
+                <w:lang w:val="sr-Latn-RS"/>
+              </w:rPr>
+              <w:t>4</w:t>
+            </w:r>
+            <w:r>
+              <w:rPr>
+                <w:b/>
+                <w:sz w:val="24"/>
+                <w:lang w:val="sr-Latn-RS"/>
+              </w:rPr>
+              <w:t>.</w:t>
+            </w:r>
+          </w:p>
+        </w:tc>
+        <w:tc>
+          <w:tcPr>
+            <w:tcW w:w="0" w:type="auto"/>
+          </w:tcPr>
+          <w:p>
+            <w:pPr>
+              <w:cnfStyle w:val="000000000000" w:firstRow="0" w:lastRow="0" w:firstColumn="0" w:lastColumn="0" w:oddVBand="0" w:evenVBand="0" w:oddHBand="0" w:evenHBand="0" w:firstRowFirstColumn="0" w:firstRowLastColumn="0" w:lastRowFirstColumn="0" w:lastRowLastColumn="0"/>
+              <w:rPr>
+                <w:sz w:val="24"/>
+                <w:lang w:val="sr-Latn-RS"/>
+              </w:rPr>
+            </w:pPr>
+            <w:r>
+              <w:rPr>
+                <w:sz w:val="24"/>
+                <w:lang w:val="sr-Latn-RS"/>
+              </w:rPr>
+              <w:t>Unos izvora prihoda</w:t>
             </w:r>
           </w:p>
         </w:tc>
@@ -3851,7 +4134,15 @@
                 <w:sz w:val="24"/>
                 <w:lang w:val="sr-Latn-RS"/>
               </w:rPr>
-              <w:t>1.</w:t>
+              <w:t>5</w:t>
+            </w:r>
+            <w:r>
+              <w:rPr>
+                <w:b/>
+                <w:sz w:val="24"/>
+                <w:lang w:val="sr-Latn-RS"/>
+              </w:rPr>
+              <w:t>.</w:t>
             </w:r>
           </w:p>
         </w:tc>
@@ -3872,14 +4163,14 @@
                 <w:sz w:val="24"/>
                 <w:lang w:val="sr-Latn-RS"/>
               </w:rPr>
-              <w:t>Izbor opcije za unos vanrednog prihoda</w:t>
-            </w:r>
-          </w:p>
-        </w:tc>
-      </w:tr>
-      <w:tr>
-        <w:trPr>
-          <w:trHeight w:val="137"/>
+              <w:t xml:space="preserve">Unos iznosa </w:t>
+            </w:r>
+          </w:p>
+        </w:tc>
+      </w:tr>
+      <w:tr>
+        <w:trPr>
+          <w:trHeight w:val="150"/>
         </w:trPr>
         <w:tc>
           <w:tcPr>
@@ -3916,7 +4207,15 @@
                 <w:sz w:val="24"/>
                 <w:lang w:val="sr-Latn-RS"/>
               </w:rPr>
-              <w:t>2.</w:t>
+              <w:t>6</w:t>
+            </w:r>
+            <w:r>
+              <w:rPr>
+                <w:b/>
+                <w:sz w:val="24"/>
+                <w:lang w:val="sr-Latn-RS"/>
+              </w:rPr>
+              <w:t>.</w:t>
             </w:r>
           </w:p>
         </w:tc>
@@ -3937,7 +4236,7 @@
                 <w:sz w:val="24"/>
                 <w:lang w:val="sr-Latn-RS"/>
               </w:rPr>
-              <w:t>Unos svrhe uplate</w:t>
+              <w:t>Unos datuma</w:t>
             </w:r>
           </w:p>
         </w:tc>
@@ -3945,7 +4244,7 @@
       <w:tr>
         <w:trPr>
           <w:cnfStyle w:val="000000100000" w:firstRow="0" w:lastRow="0" w:firstColumn="0" w:lastColumn="0" w:oddVBand="0" w:evenVBand="0" w:oddHBand="1" w:evenHBand="0" w:firstRowFirstColumn="0" w:firstRowLastColumn="0" w:lastRowFirstColumn="0" w:lastRowLastColumn="0"/>
-          <w:trHeight w:val="175"/>
+          <w:trHeight w:val="187"/>
         </w:trPr>
         <w:tc>
           <w:tcPr>
@@ -3982,7 +4281,15 @@
                 <w:sz w:val="24"/>
                 <w:lang w:val="sr-Latn-RS"/>
               </w:rPr>
-              <w:t>3.</w:t>
+              <w:t>7</w:t>
+            </w:r>
+            <w:r>
+              <w:rPr>
+                <w:b/>
+                <w:sz w:val="24"/>
+                <w:lang w:val="sr-Latn-RS"/>
+              </w:rPr>
+              <w:t>.</w:t>
             </w:r>
           </w:p>
         </w:tc>
@@ -4003,14 +4310,14 @@
                 <w:sz w:val="24"/>
                 <w:lang w:val="sr-Latn-RS"/>
               </w:rPr>
-              <w:t>Unos izvora prihoda</w:t>
-            </w:r>
-          </w:p>
-        </w:tc>
-      </w:tr>
-      <w:tr>
-        <w:trPr>
-          <w:trHeight w:val="150"/>
+              <w:t>Izbor opcije za čuvanje unosa</w:t>
+            </w:r>
+          </w:p>
+        </w:tc>
+      </w:tr>
+      <w:tr>
+        <w:trPr>
+          <w:trHeight w:val="100"/>
         </w:trPr>
         <w:tc>
           <w:tcPr>
@@ -4047,7 +4354,15 @@
                 <w:sz w:val="24"/>
                 <w:lang w:val="sr-Latn-RS"/>
               </w:rPr>
-              <w:t>4.</w:t>
+              <w:t>8</w:t>
+            </w:r>
+            <w:r>
+              <w:rPr>
+                <w:b/>
+                <w:sz w:val="24"/>
+                <w:lang w:val="sr-Latn-RS"/>
+              </w:rPr>
+              <w:t>.</w:t>
             </w:r>
           </w:p>
         </w:tc>
@@ -4068,7 +4383,7 @@
                 <w:sz w:val="24"/>
                 <w:lang w:val="sr-Latn-RS"/>
               </w:rPr>
-              <w:t xml:space="preserve">Unos iznosa </w:t>
+              <w:t>Povratak na početnu stranu</w:t>
             </w:r>
           </w:p>
         </w:tc>
@@ -4076,7 +4391,80 @@
       <w:tr>
         <w:trPr>
           <w:cnfStyle w:val="000000100000" w:firstRow="0" w:lastRow="0" w:firstColumn="0" w:lastColumn="0" w:oddVBand="0" w:evenVBand="0" w:oddHBand="1" w:evenHBand="0" w:firstRowFirstColumn="0" w:firstRowLastColumn="0" w:lastRowFirstColumn="0" w:lastRowLastColumn="0"/>
-          <w:trHeight w:val="150"/>
+          <w:trHeight w:val="288"/>
+        </w:trPr>
+        <w:tc>
+          <w:tcPr>
+            <w:cnfStyle w:val="001000000000" w:firstRow="0" w:lastRow="0" w:firstColumn="1" w:lastColumn="0" w:oddVBand="0" w:evenVBand="0" w:oddHBand="0" w:evenHBand="0" w:firstRowFirstColumn="0" w:firstRowLastColumn="0" w:lastRowFirstColumn="0" w:lastRowLastColumn="0"/>
+            <w:tcW w:w="0" w:type="auto"/>
+            <w:vMerge w:val="restart"/>
+          </w:tcPr>
+          <w:p>
+            <w:pPr>
+              <w:rPr>
+                <w:sz w:val="24"/>
+                <w:lang w:val="sr-Latn-RS"/>
+              </w:rPr>
+            </w:pPr>
+            <w:r>
+              <w:rPr>
+                <w:sz w:val="24"/>
+                <w:lang w:val="sr-Latn-RS"/>
+              </w:rPr>
+              <w:t>Alternativni tok</w:t>
+            </w:r>
+          </w:p>
+        </w:tc>
+        <w:tc>
+          <w:tcPr>
+            <w:tcW w:w="0" w:type="auto"/>
+          </w:tcPr>
+          <w:p>
+            <w:pPr>
+              <w:cnfStyle w:val="000000100000" w:firstRow="0" w:lastRow="0" w:firstColumn="0" w:lastColumn="0" w:oddVBand="0" w:evenVBand="0" w:oddHBand="1" w:evenHBand="0" w:firstRowFirstColumn="0" w:firstRowLastColumn="0" w:lastRowFirstColumn="0" w:lastRowLastColumn="0"/>
+              <w:rPr>
+                <w:b/>
+                <w:sz w:val="24"/>
+                <w:lang w:val="sr-Latn-RS"/>
+              </w:rPr>
+            </w:pPr>
+            <w:r>
+              <w:rPr>
+                <w:b/>
+                <w:sz w:val="24"/>
+                <w:lang w:val="sr-Latn-RS"/>
+              </w:rPr>
+              <w:t>Koraci</w:t>
+            </w:r>
+          </w:p>
+        </w:tc>
+        <w:tc>
+          <w:tcPr>
+            <w:tcW w:w="0" w:type="auto"/>
+          </w:tcPr>
+          <w:p>
+            <w:pPr>
+              <w:cnfStyle w:val="000000100000" w:firstRow="0" w:lastRow="0" w:firstColumn="0" w:lastColumn="0" w:oddVBand="0" w:evenVBand="0" w:oddHBand="1" w:evenHBand="0" w:firstRowFirstColumn="0" w:firstRowLastColumn="0" w:lastRowFirstColumn="0" w:lastRowLastColumn="0"/>
+              <w:rPr>
+                <w:b/>
+                <w:sz w:val="24"/>
+                <w:lang w:val="sr-Latn-RS"/>
+              </w:rPr>
+            </w:pPr>
+            <w:r>
+              <w:rPr>
+                <w:b/>
+                <w:sz w:val="24"/>
+                <w:lang w:val="sr-Latn-RS"/>
+              </w:rPr>
+              <w:t>Akcije</w:t>
+            </w:r>
+          </w:p>
+        </w:tc>
+      </w:tr>
+      <w:tr>
+        <w:trPr>
+          <w:trHeight w:val="350"/>
         </w:trPr>
         <w:tc>
           <w:tcPr>
@@ -4096,282 +4484,12 @@
         <w:tc>
           <w:tcPr>
             <w:tcW w:w="0" w:type="auto"/>
-          </w:tcPr>
-          <w:p>
-            <w:pPr>
-              <w:jc w:val="center"/>
-              <w:cnfStyle w:val="000000100000" w:firstRow="0" w:lastRow="0" w:firstColumn="0" w:lastColumn="0" w:oddVBand="0" w:evenVBand="0" w:oddHBand="1" w:evenHBand="0" w:firstRowFirstColumn="0" w:firstRowLastColumn="0" w:lastRowFirstColumn="0" w:lastRowLastColumn="0"/>
-              <w:rPr>
-                <w:b/>
-                <w:sz w:val="24"/>
-                <w:lang w:val="sr-Latn-RS"/>
-              </w:rPr>
-            </w:pPr>
-            <w:r>
-              <w:rPr>
-                <w:b/>
-                <w:sz w:val="24"/>
-                <w:lang w:val="sr-Latn-RS"/>
-              </w:rPr>
-              <w:t>5.</w:t>
-            </w:r>
-          </w:p>
-        </w:tc>
-        <w:tc>
-          <w:tcPr>
-            <w:tcW w:w="0" w:type="auto"/>
-          </w:tcPr>
-          <w:p>
-            <w:pPr>
-              <w:cnfStyle w:val="000000100000" w:firstRow="0" w:lastRow="0" w:firstColumn="0" w:lastColumn="0" w:oddVBand="0" w:evenVBand="0" w:oddHBand="1" w:evenHBand="0" w:firstRowFirstColumn="0" w:firstRowLastColumn="0" w:lastRowFirstColumn="0" w:lastRowLastColumn="0"/>
-              <w:rPr>
-                <w:sz w:val="24"/>
-                <w:lang w:val="sr-Latn-RS"/>
-              </w:rPr>
-            </w:pPr>
-            <w:r>
-              <w:rPr>
-                <w:sz w:val="24"/>
-                <w:lang w:val="sr-Latn-RS"/>
-              </w:rPr>
-              <w:t>Unos datuma</w:t>
-            </w:r>
-          </w:p>
-        </w:tc>
-      </w:tr>
-      <w:tr>
-        <w:trPr>
-          <w:trHeight w:val="187"/>
-        </w:trPr>
-        <w:tc>
-          <w:tcPr>
-            <w:cnfStyle w:val="001000000000" w:firstRow="0" w:lastRow="0" w:firstColumn="1" w:lastColumn="0" w:oddVBand="0" w:evenVBand="0" w:oddHBand="0" w:evenHBand="0" w:firstRowFirstColumn="0" w:firstRowLastColumn="0" w:lastRowFirstColumn="0" w:lastRowLastColumn="0"/>
-            <w:tcW w:w="0" w:type="auto"/>
-            <w:vMerge/>
-          </w:tcPr>
-          <w:p>
-            <w:pPr>
-              <w:rPr>
-                <w:sz w:val="24"/>
-                <w:lang w:val="sr-Latn-RS"/>
-              </w:rPr>
-            </w:pPr>
-          </w:p>
-        </w:tc>
-        <w:tc>
-          <w:tcPr>
-            <w:tcW w:w="0" w:type="auto"/>
+            <w:gridSpan w:val="2"/>
           </w:tcPr>
           <w:p>
             <w:pPr>
               <w:jc w:val="center"/>
               <w:cnfStyle w:val="000000000000" w:firstRow="0" w:lastRow="0" w:firstColumn="0" w:lastColumn="0" w:oddVBand="0" w:evenVBand="0" w:oddHBand="0" w:evenHBand="0" w:firstRowFirstColumn="0" w:firstRowLastColumn="0" w:lastRowFirstColumn="0" w:lastRowLastColumn="0"/>
-              <w:rPr>
-                <w:b/>
-                <w:sz w:val="24"/>
-                <w:lang w:val="sr-Latn-RS"/>
-              </w:rPr>
-            </w:pPr>
-            <w:r>
-              <w:rPr>
-                <w:b/>
-                <w:sz w:val="24"/>
-                <w:lang w:val="sr-Latn-RS"/>
-              </w:rPr>
-              <w:t>6.</w:t>
-            </w:r>
-          </w:p>
-        </w:tc>
-        <w:tc>
-          <w:tcPr>
-            <w:tcW w:w="0" w:type="auto"/>
-          </w:tcPr>
-          <w:p>
-            <w:pPr>
-              <w:cnfStyle w:val="000000000000" w:firstRow="0" w:lastRow="0" w:firstColumn="0" w:lastColumn="0" w:oddVBand="0" w:evenVBand="0" w:oddHBand="0" w:evenHBand="0" w:firstRowFirstColumn="0" w:firstRowLastColumn="0" w:lastRowFirstColumn="0" w:lastRowLastColumn="0"/>
-              <w:rPr>
-                <w:sz w:val="24"/>
-                <w:lang w:val="sr-Latn-RS"/>
-              </w:rPr>
-            </w:pPr>
-            <w:r>
-              <w:rPr>
-                <w:sz w:val="24"/>
-                <w:lang w:val="sr-Latn-RS"/>
-              </w:rPr>
-              <w:t>Izbor opcije za čuvanje unosa</w:t>
-            </w:r>
-          </w:p>
-        </w:tc>
-      </w:tr>
-      <w:tr>
-        <w:trPr>
-          <w:cnfStyle w:val="000000100000" w:firstRow="0" w:lastRow="0" w:firstColumn="0" w:lastColumn="0" w:oddVBand="0" w:evenVBand="0" w:oddHBand="1" w:evenHBand="0" w:firstRowFirstColumn="0" w:firstRowLastColumn="0" w:lastRowFirstColumn="0" w:lastRowLastColumn="0"/>
-          <w:trHeight w:val="100"/>
-        </w:trPr>
-        <w:tc>
-          <w:tcPr>
-            <w:cnfStyle w:val="001000000000" w:firstRow="0" w:lastRow="0" w:firstColumn="1" w:lastColumn="0" w:oddVBand="0" w:evenVBand="0" w:oddHBand="0" w:evenHBand="0" w:firstRowFirstColumn="0" w:firstRowLastColumn="0" w:lastRowFirstColumn="0" w:lastRowLastColumn="0"/>
-            <w:tcW w:w="0" w:type="auto"/>
-            <w:vMerge/>
-          </w:tcPr>
-          <w:p>
-            <w:pPr>
-              <w:rPr>
-                <w:sz w:val="24"/>
-                <w:lang w:val="sr-Latn-RS"/>
-              </w:rPr>
-            </w:pPr>
-          </w:p>
-        </w:tc>
-        <w:tc>
-          <w:tcPr>
-            <w:tcW w:w="0" w:type="auto"/>
-          </w:tcPr>
-          <w:p>
-            <w:pPr>
-              <w:jc w:val="center"/>
-              <w:cnfStyle w:val="000000100000" w:firstRow="0" w:lastRow="0" w:firstColumn="0" w:lastColumn="0" w:oddVBand="0" w:evenVBand="0" w:oddHBand="1" w:evenHBand="0" w:firstRowFirstColumn="0" w:firstRowLastColumn="0" w:lastRowFirstColumn="0" w:lastRowLastColumn="0"/>
-              <w:rPr>
-                <w:b/>
-                <w:sz w:val="24"/>
-                <w:lang w:val="sr-Latn-RS"/>
-              </w:rPr>
-            </w:pPr>
-            <w:r>
-              <w:rPr>
-                <w:b/>
-                <w:sz w:val="24"/>
-                <w:lang w:val="sr-Latn-RS"/>
-              </w:rPr>
-              <w:t>7.</w:t>
-            </w:r>
-          </w:p>
-        </w:tc>
-        <w:tc>
-          <w:tcPr>
-            <w:tcW w:w="0" w:type="auto"/>
-          </w:tcPr>
-          <w:p>
-            <w:pPr>
-              <w:cnfStyle w:val="000000100000" w:firstRow="0" w:lastRow="0" w:firstColumn="0" w:lastColumn="0" w:oddVBand="0" w:evenVBand="0" w:oddHBand="1" w:evenHBand="0" w:firstRowFirstColumn="0" w:firstRowLastColumn="0" w:lastRowFirstColumn="0" w:lastRowLastColumn="0"/>
-              <w:rPr>
-                <w:sz w:val="24"/>
-                <w:lang w:val="sr-Latn-RS"/>
-              </w:rPr>
-            </w:pPr>
-            <w:r>
-              <w:rPr>
-                <w:sz w:val="24"/>
-                <w:lang w:val="sr-Latn-RS"/>
-              </w:rPr>
-              <w:t>Povratak na početnu stranu</w:t>
-            </w:r>
-          </w:p>
-        </w:tc>
-      </w:tr>
-      <w:tr>
-        <w:trPr>
-          <w:trHeight w:val="288"/>
-        </w:trPr>
-        <w:tc>
-          <w:tcPr>
-            <w:cnfStyle w:val="001000000000" w:firstRow="0" w:lastRow="0" w:firstColumn="1" w:lastColumn="0" w:oddVBand="0" w:evenVBand="0" w:oddHBand="0" w:evenHBand="0" w:firstRowFirstColumn="0" w:firstRowLastColumn="0" w:lastRowFirstColumn="0" w:lastRowLastColumn="0"/>
-            <w:tcW w:w="0" w:type="auto"/>
-            <w:vMerge w:val="restart"/>
-          </w:tcPr>
-          <w:p>
-            <w:pPr>
-              <w:rPr>
-                <w:sz w:val="24"/>
-                <w:lang w:val="sr-Latn-RS"/>
-              </w:rPr>
-            </w:pPr>
-            <w:r>
-              <w:rPr>
-                <w:sz w:val="24"/>
-                <w:lang w:val="sr-Latn-RS"/>
-              </w:rPr>
-              <w:t>Alternativni tok</w:t>
-            </w:r>
-          </w:p>
-        </w:tc>
-        <w:tc>
-          <w:tcPr>
-            <w:tcW w:w="0" w:type="auto"/>
-          </w:tcPr>
-          <w:p>
-            <w:pPr>
-              <w:cnfStyle w:val="000000000000" w:firstRow="0" w:lastRow="0" w:firstColumn="0" w:lastColumn="0" w:oddVBand="0" w:evenVBand="0" w:oddHBand="0" w:evenHBand="0" w:firstRowFirstColumn="0" w:firstRowLastColumn="0" w:lastRowFirstColumn="0" w:lastRowLastColumn="0"/>
-              <w:rPr>
-                <w:b/>
-                <w:sz w:val="24"/>
-                <w:lang w:val="sr-Latn-RS"/>
-              </w:rPr>
-            </w:pPr>
-            <w:r>
-              <w:rPr>
-                <w:b/>
-                <w:sz w:val="24"/>
-                <w:lang w:val="sr-Latn-RS"/>
-              </w:rPr>
-              <w:t>Koraci</w:t>
-            </w:r>
-          </w:p>
-        </w:tc>
-        <w:tc>
-          <w:tcPr>
-            <w:tcW w:w="0" w:type="auto"/>
-          </w:tcPr>
-          <w:p>
-            <w:pPr>
-              <w:cnfStyle w:val="000000000000" w:firstRow="0" w:lastRow="0" w:firstColumn="0" w:lastColumn="0" w:oddVBand="0" w:evenVBand="0" w:oddHBand="0" w:evenHBand="0" w:firstRowFirstColumn="0" w:firstRowLastColumn="0" w:lastRowFirstColumn="0" w:lastRowLastColumn="0"/>
-              <w:rPr>
-                <w:b/>
-                <w:sz w:val="24"/>
-                <w:lang w:val="sr-Latn-RS"/>
-              </w:rPr>
-            </w:pPr>
-            <w:r>
-              <w:rPr>
-                <w:b/>
-                <w:sz w:val="24"/>
-                <w:lang w:val="sr-Latn-RS"/>
-              </w:rPr>
-              <w:t>Akcije</w:t>
-            </w:r>
-          </w:p>
-        </w:tc>
-      </w:tr>
-      <w:tr>
-        <w:trPr>
-          <w:cnfStyle w:val="000000100000" w:firstRow="0" w:lastRow="0" w:firstColumn="0" w:lastColumn="0" w:oddVBand="0" w:evenVBand="0" w:oddHBand="1" w:evenHBand="0" w:firstRowFirstColumn="0" w:firstRowLastColumn="0" w:lastRowFirstColumn="0" w:lastRowLastColumn="0"/>
-          <w:trHeight w:val="350"/>
-        </w:trPr>
-        <w:tc>
-          <w:tcPr>
-            <w:cnfStyle w:val="001000000000" w:firstRow="0" w:lastRow="0" w:firstColumn="1" w:lastColumn="0" w:oddVBand="0" w:evenVBand="0" w:oddHBand="0" w:evenHBand="0" w:firstRowFirstColumn="0" w:firstRowLastColumn="0" w:lastRowFirstColumn="0" w:lastRowLastColumn="0"/>
-            <w:tcW w:w="0" w:type="auto"/>
-            <w:vMerge/>
-          </w:tcPr>
-          <w:p>
-            <w:pPr>
-              <w:rPr>
-                <w:sz w:val="24"/>
-                <w:lang w:val="sr-Latn-RS"/>
-              </w:rPr>
-            </w:pPr>
-          </w:p>
-        </w:tc>
-        <w:tc>
-          <w:tcPr>
-            <w:tcW w:w="0" w:type="auto"/>
-            <w:gridSpan w:val="2"/>
-          </w:tcPr>
-          <w:p>
-            <w:pPr>
-              <w:jc w:val="center"/>
-              <w:cnfStyle w:val="000000100000" w:firstRow="0" w:lastRow="0" w:firstColumn="0" w:lastColumn="0" w:oddVBand="0" w:evenVBand="0" w:oddHBand="1" w:evenHBand="0" w:firstRowFirstColumn="0" w:firstRowLastColumn="0" w:lastRowFirstColumn="0" w:lastRowLastColumn="0"/>
               <w:rPr>
                 <w:sz w:val="24"/>
                 <w:lang w:val="sr-Latn-RS"/>
@@ -4789,7 +4907,7 @@
       <w:tr>
         <w:trPr>
           <w:cnfStyle w:val="000000100000" w:firstRow="0" w:lastRow="0" w:firstColumn="0" w:lastColumn="0" w:oddVBand="0" w:evenVBand="0" w:oddHBand="1" w:evenHBand="0" w:firstRowFirstColumn="0" w:firstRowLastColumn="0" w:lastRowFirstColumn="0" w:lastRowLastColumn="0"/>
-          <w:trHeight w:val="150"/>
+          <w:trHeight w:val="185"/>
         </w:trPr>
         <w:tc>
           <w:tcPr>
@@ -4854,7 +4972,7 @@
       </w:tr>
       <w:tr>
         <w:trPr>
-          <w:trHeight w:val="137"/>
+          <w:trHeight w:val="98"/>
         </w:trPr>
         <w:tc>
           <w:tcPr>
@@ -4912,7 +5030,7 @@
                 <w:sz w:val="24"/>
                 <w:lang w:val="sr-Latn-RS"/>
               </w:rPr>
-              <w:t>Unos svrhe rashoda</w:t>
+              <w:t>Prikaz forme za unos</w:t>
             </w:r>
           </w:p>
         </w:tc>
@@ -4920,7 +5038,7 @@
       <w:tr>
         <w:trPr>
           <w:cnfStyle w:val="000000100000" w:firstRow="0" w:lastRow="0" w:firstColumn="0" w:lastColumn="0" w:oddVBand="0" w:evenVBand="0" w:oddHBand="1" w:evenHBand="0" w:firstRowFirstColumn="0" w:firstRowLastColumn="0" w:lastRowFirstColumn="0" w:lastRowLastColumn="0"/>
-          <w:trHeight w:val="175"/>
+          <w:trHeight w:val="137"/>
         </w:trPr>
         <w:tc>
           <w:tcPr>
@@ -4957,7 +5075,15 @@
                 <w:sz w:val="24"/>
                 <w:lang w:val="sr-Latn-RS"/>
               </w:rPr>
-              <w:t>3.</w:t>
+              <w:t>3</w:t>
+            </w:r>
+            <w:r>
+              <w:rPr>
+                <w:b/>
+                <w:sz w:val="24"/>
+                <w:lang w:val="sr-Latn-RS"/>
+              </w:rPr>
+              <w:t>.</w:t>
             </w:r>
           </w:p>
         </w:tc>
@@ -4978,14 +5104,14 @@
                 <w:sz w:val="24"/>
                 <w:lang w:val="sr-Latn-RS"/>
               </w:rPr>
-              <w:t>Unos primaoca sredstava</w:t>
-            </w:r>
-          </w:p>
-        </w:tc>
-      </w:tr>
-      <w:tr>
-        <w:trPr>
-          <w:trHeight w:val="150"/>
+              <w:t>Unos svrhe rashoda</w:t>
+            </w:r>
+          </w:p>
+        </w:tc>
+      </w:tr>
+      <w:tr>
+        <w:trPr>
+          <w:trHeight w:val="175"/>
         </w:trPr>
         <w:tc>
           <w:tcPr>
@@ -5022,7 +5148,15 @@
                 <w:sz w:val="24"/>
                 <w:lang w:val="sr-Latn-RS"/>
               </w:rPr>
-              <w:t>4.</w:t>
+              <w:t>4</w:t>
+            </w:r>
+            <w:r>
+              <w:rPr>
+                <w:b/>
+                <w:sz w:val="24"/>
+                <w:lang w:val="sr-Latn-RS"/>
+              </w:rPr>
+              <w:t>.</w:t>
             </w:r>
           </w:p>
         </w:tc>
@@ -5043,7 +5177,7 @@
                 <w:sz w:val="24"/>
                 <w:lang w:val="sr-Latn-RS"/>
               </w:rPr>
-              <w:t xml:space="preserve">Unos iznosa </w:t>
+              <w:t>Unos primaoca sredstava</w:t>
             </w:r>
           </w:p>
         </w:tc>
@@ -5088,7 +5222,15 @@
                 <w:sz w:val="24"/>
                 <w:lang w:val="sr-Latn-RS"/>
               </w:rPr>
-              <w:t>5.</w:t>
+              <w:t>5</w:t>
+            </w:r>
+            <w:r>
+              <w:rPr>
+                <w:b/>
+                <w:sz w:val="24"/>
+                <w:lang w:val="sr-Latn-RS"/>
+              </w:rPr>
+              <w:t>.</w:t>
             </w:r>
           </w:p>
         </w:tc>
@@ -5109,14 +5251,14 @@
                 <w:sz w:val="24"/>
                 <w:lang w:val="sr-Latn-RS"/>
               </w:rPr>
-              <w:t>Unos datuma</w:t>
-            </w:r>
-          </w:p>
-        </w:tc>
-      </w:tr>
-      <w:tr>
-        <w:trPr>
-          <w:trHeight w:val="187"/>
+              <w:t xml:space="preserve">Unos iznosa </w:t>
+            </w:r>
+          </w:p>
+        </w:tc>
+      </w:tr>
+      <w:tr>
+        <w:trPr>
+          <w:trHeight w:val="150"/>
         </w:trPr>
         <w:tc>
           <w:tcPr>
@@ -5153,7 +5295,15 @@
                 <w:sz w:val="24"/>
                 <w:lang w:val="sr-Latn-RS"/>
               </w:rPr>
-              <w:t>6.</w:t>
+              <w:t>6</w:t>
+            </w:r>
+            <w:r>
+              <w:rPr>
+                <w:b/>
+                <w:sz w:val="24"/>
+                <w:lang w:val="sr-Latn-RS"/>
+              </w:rPr>
+              <w:t>.</w:t>
             </w:r>
           </w:p>
         </w:tc>
@@ -5174,7 +5324,7 @@
                 <w:sz w:val="24"/>
                 <w:lang w:val="sr-Latn-RS"/>
               </w:rPr>
-              <w:t>Izbor opcije za čuvanje unosa</w:t>
+              <w:t>Unos datuma</w:t>
             </w:r>
           </w:p>
         </w:tc>
@@ -5182,7 +5332,7 @@
       <w:tr>
         <w:trPr>
           <w:cnfStyle w:val="000000100000" w:firstRow="0" w:lastRow="0" w:firstColumn="0" w:lastColumn="0" w:oddVBand="0" w:evenVBand="0" w:oddHBand="1" w:evenHBand="0" w:firstRowFirstColumn="0" w:firstRowLastColumn="0" w:lastRowFirstColumn="0" w:lastRowLastColumn="0"/>
-          <w:trHeight w:val="100"/>
+          <w:trHeight w:val="187"/>
         </w:trPr>
         <w:tc>
           <w:tcPr>
@@ -5219,7 +5369,15 @@
                 <w:sz w:val="24"/>
                 <w:lang w:val="sr-Latn-RS"/>
               </w:rPr>
-              <w:t>7.</w:t>
+              <w:t>7</w:t>
+            </w:r>
+            <w:r>
+              <w:rPr>
+                <w:b/>
+                <w:sz w:val="24"/>
+                <w:lang w:val="sr-Latn-RS"/>
+              </w:rPr>
+              <w:t>.</w:t>
             </w:r>
           </w:p>
         </w:tc>
@@ -5240,6 +5398,79 @@
                 <w:sz w:val="24"/>
                 <w:lang w:val="sr-Latn-RS"/>
               </w:rPr>
+              <w:t>Izbor opcije za čuvanje unosa</w:t>
+            </w:r>
+          </w:p>
+        </w:tc>
+      </w:tr>
+      <w:tr>
+        <w:trPr>
+          <w:trHeight w:val="100"/>
+        </w:trPr>
+        <w:tc>
+          <w:tcPr>
+            <w:cnfStyle w:val="001000000000" w:firstRow="0" w:lastRow="0" w:firstColumn="1" w:lastColumn="0" w:oddVBand="0" w:evenVBand="0" w:oddHBand="0" w:evenHBand="0" w:firstRowFirstColumn="0" w:firstRowLastColumn="0" w:lastRowFirstColumn="0" w:lastRowLastColumn="0"/>
+            <w:tcW w:w="0" w:type="auto"/>
+            <w:vMerge/>
+          </w:tcPr>
+          <w:p>
+            <w:pPr>
+              <w:rPr>
+                <w:sz w:val="24"/>
+                <w:lang w:val="sr-Latn-RS"/>
+              </w:rPr>
+            </w:pPr>
+          </w:p>
+        </w:tc>
+        <w:tc>
+          <w:tcPr>
+            <w:tcW w:w="0" w:type="auto"/>
+          </w:tcPr>
+          <w:p>
+            <w:pPr>
+              <w:jc w:val="center"/>
+              <w:cnfStyle w:val="000000000000" w:firstRow="0" w:lastRow="0" w:firstColumn="0" w:lastColumn="0" w:oddVBand="0" w:evenVBand="0" w:oddHBand="0" w:evenHBand="0" w:firstRowFirstColumn="0" w:firstRowLastColumn="0" w:lastRowFirstColumn="0" w:lastRowLastColumn="0"/>
+              <w:rPr>
+                <w:b/>
+                <w:sz w:val="24"/>
+                <w:lang w:val="sr-Latn-RS"/>
+              </w:rPr>
+            </w:pPr>
+            <w:r>
+              <w:rPr>
+                <w:b/>
+                <w:sz w:val="24"/>
+                <w:lang w:val="sr-Latn-RS"/>
+              </w:rPr>
+              <w:t>8</w:t>
+            </w:r>
+            <w:r>
+              <w:rPr>
+                <w:b/>
+                <w:sz w:val="24"/>
+                <w:lang w:val="sr-Latn-RS"/>
+              </w:rPr>
+              <w:t>.</w:t>
+            </w:r>
+          </w:p>
+        </w:tc>
+        <w:tc>
+          <w:tcPr>
+            <w:tcW w:w="0" w:type="auto"/>
+          </w:tcPr>
+          <w:p>
+            <w:pPr>
+              <w:cnfStyle w:val="000000000000" w:firstRow="0" w:lastRow="0" w:firstColumn="0" w:lastColumn="0" w:oddVBand="0" w:evenVBand="0" w:oddHBand="0" w:evenHBand="0" w:firstRowFirstColumn="0" w:firstRowLastColumn="0" w:lastRowFirstColumn="0" w:lastRowLastColumn="0"/>
+              <w:rPr>
+                <w:sz w:val="24"/>
+                <w:lang w:val="sr-Latn-RS"/>
+              </w:rPr>
+            </w:pPr>
+            <w:r>
+              <w:rPr>
+                <w:sz w:val="24"/>
+                <w:lang w:val="sr-Latn-RS"/>
+              </w:rPr>
               <w:t>Povratak na početnu stranu</w:t>
             </w:r>
           </w:p>
@@ -5247,6 +5478,7 @@
       </w:tr>
       <w:tr>
         <w:trPr>
+          <w:cnfStyle w:val="000000100000" w:firstRow="0" w:lastRow="0" w:firstColumn="0" w:lastColumn="0" w:oddVBand="0" w:evenVBand="0" w:oddHBand="1" w:evenHBand="0" w:firstRowFirstColumn="0" w:firstRowLastColumn="0" w:lastRowFirstColumn="0" w:lastRowLastColumn="0"/>
           <w:trHeight w:val="288"/>
         </w:trPr>
         <w:tc>
@@ -5277,77 +5509,76 @@
           </w:tcPr>
           <w:p>
             <w:pPr>
+              <w:cnfStyle w:val="000000100000" w:firstRow="0" w:lastRow="0" w:firstColumn="0" w:lastColumn="0" w:oddVBand="0" w:evenVBand="0" w:oddHBand="1" w:evenHBand="0" w:firstRowFirstColumn="0" w:firstRowLastColumn="0" w:lastRowFirstColumn="0" w:lastRowLastColumn="0"/>
+              <w:rPr>
+                <w:b/>
+                <w:sz w:val="24"/>
+                <w:lang w:val="sr-Latn-RS"/>
+              </w:rPr>
+            </w:pPr>
+            <w:r>
+              <w:rPr>
+                <w:b/>
+                <w:sz w:val="24"/>
+                <w:lang w:val="sr-Latn-RS"/>
+              </w:rPr>
+              <w:t>Koraci</w:t>
+            </w:r>
+          </w:p>
+        </w:tc>
+        <w:tc>
+          <w:tcPr>
+            <w:tcW w:w="0" w:type="auto"/>
+          </w:tcPr>
+          <w:p>
+            <w:pPr>
+              <w:cnfStyle w:val="000000100000" w:firstRow="0" w:lastRow="0" w:firstColumn="0" w:lastColumn="0" w:oddVBand="0" w:evenVBand="0" w:oddHBand="1" w:evenHBand="0" w:firstRowFirstColumn="0" w:firstRowLastColumn="0" w:lastRowFirstColumn="0" w:lastRowLastColumn="0"/>
+              <w:rPr>
+                <w:b/>
+                <w:sz w:val="24"/>
+                <w:lang w:val="sr-Latn-RS"/>
+              </w:rPr>
+            </w:pPr>
+            <w:r>
+              <w:rPr>
+                <w:b/>
+                <w:sz w:val="24"/>
+                <w:lang w:val="sr-Latn-RS"/>
+              </w:rPr>
+              <w:t>Akcije</w:t>
+            </w:r>
+          </w:p>
+        </w:tc>
+      </w:tr>
+      <w:tr>
+        <w:trPr>
+          <w:trHeight w:val="350"/>
+        </w:trPr>
+        <w:tc>
+          <w:tcPr>
+            <w:cnfStyle w:val="001000000000" w:firstRow="0" w:lastRow="0" w:firstColumn="1" w:lastColumn="0" w:oddVBand="0" w:evenVBand="0" w:oddHBand="0" w:evenHBand="0" w:firstRowFirstColumn="0" w:firstRowLastColumn="0" w:lastRowFirstColumn="0" w:lastRowLastColumn="0"/>
+            <w:tcW w:w="0" w:type="auto"/>
+            <w:vMerge/>
+          </w:tcPr>
+          <w:p>
+            <w:pPr>
+              <w:rPr>
+                <w:sz w:val="24"/>
+                <w:lang w:val="sr-Latn-RS"/>
+              </w:rPr>
+            </w:pPr>
+          </w:p>
+        </w:tc>
+        <w:tc>
+          <w:tcPr>
+            <w:tcW w:w="0" w:type="auto"/>
+            <w:gridSpan w:val="2"/>
+          </w:tcPr>
+          <w:p>
+            <w:pPr>
+              <w:jc w:val="center"/>
               <w:cnfStyle w:val="000000000000" w:firstRow="0" w:lastRow="0" w:firstColumn="0" w:lastColumn="0" w:oddVBand="0" w:evenVBand="0" w:oddHBand="0" w:evenHBand="0" w:firstRowFirstColumn="0" w:firstRowLastColumn="0" w:lastRowFirstColumn="0" w:lastRowLastColumn="0"/>
               <w:rPr>
-                <w:b/>
-                <w:sz w:val="24"/>
-                <w:lang w:val="sr-Latn-RS"/>
-              </w:rPr>
-            </w:pPr>
-            <w:r>
-              <w:rPr>
-                <w:b/>
-                <w:sz w:val="24"/>
-                <w:lang w:val="sr-Latn-RS"/>
-              </w:rPr>
-              <w:t>Koraci</w:t>
-            </w:r>
-          </w:p>
-        </w:tc>
-        <w:tc>
-          <w:tcPr>
-            <w:tcW w:w="0" w:type="auto"/>
-          </w:tcPr>
-          <w:p>
-            <w:pPr>
-              <w:cnfStyle w:val="000000000000" w:firstRow="0" w:lastRow="0" w:firstColumn="0" w:lastColumn="0" w:oddVBand="0" w:evenVBand="0" w:oddHBand="0" w:evenHBand="0" w:firstRowFirstColumn="0" w:firstRowLastColumn="0" w:lastRowFirstColumn="0" w:lastRowLastColumn="0"/>
-              <w:rPr>
-                <w:b/>
-                <w:sz w:val="24"/>
-                <w:lang w:val="sr-Latn-RS"/>
-              </w:rPr>
-            </w:pPr>
-            <w:r>
-              <w:rPr>
-                <w:b/>
-                <w:sz w:val="24"/>
-                <w:lang w:val="sr-Latn-RS"/>
-              </w:rPr>
-              <w:t>Akcije</w:t>
-            </w:r>
-          </w:p>
-        </w:tc>
-      </w:tr>
-      <w:tr>
-        <w:trPr>
-          <w:cnfStyle w:val="000000100000" w:firstRow="0" w:lastRow="0" w:firstColumn="0" w:lastColumn="0" w:oddVBand="0" w:evenVBand="0" w:oddHBand="1" w:evenHBand="0" w:firstRowFirstColumn="0" w:firstRowLastColumn="0" w:lastRowFirstColumn="0" w:lastRowLastColumn="0"/>
-          <w:trHeight w:val="350"/>
-        </w:trPr>
-        <w:tc>
-          <w:tcPr>
-            <w:cnfStyle w:val="001000000000" w:firstRow="0" w:lastRow="0" w:firstColumn="1" w:lastColumn="0" w:oddVBand="0" w:evenVBand="0" w:oddHBand="0" w:evenHBand="0" w:firstRowFirstColumn="0" w:firstRowLastColumn="0" w:lastRowFirstColumn="0" w:lastRowLastColumn="0"/>
-            <w:tcW w:w="0" w:type="auto"/>
-            <w:vMerge/>
-          </w:tcPr>
-          <w:p>
-            <w:pPr>
-              <w:rPr>
-                <w:sz w:val="24"/>
-                <w:lang w:val="sr-Latn-RS"/>
-              </w:rPr>
-            </w:pPr>
-          </w:p>
-        </w:tc>
-        <w:tc>
-          <w:tcPr>
-            <w:tcW w:w="0" w:type="auto"/>
-            <w:gridSpan w:val="2"/>
-          </w:tcPr>
-          <w:p>
-            <w:pPr>
-              <w:jc w:val="center"/>
-              <w:cnfStyle w:val="000000100000" w:firstRow="0" w:lastRow="0" w:firstColumn="0" w:lastColumn="0" w:oddVBand="0" w:evenVBand="0" w:oddHBand="1" w:evenHBand="0" w:firstRowFirstColumn="0" w:firstRowLastColumn="0" w:lastRowFirstColumn="0" w:lastRowLastColumn="0"/>
-              <w:rPr>
                 <w:sz w:val="24"/>
                 <w:lang w:val="sr-Latn-RS"/>
               </w:rPr>
@@ -5363,27 +5594,6 @@
         </w:tc>
       </w:tr>
     </w:tbl>
-    <w:p>
-      <w:pPr>
-        <w:rPr>
-          <w:lang w:val="sr-Latn-RS"/>
-        </w:rPr>
-      </w:pPr>
-    </w:p>
-    <w:p>
-      <w:pPr>
-        <w:rPr>
-          <w:lang w:val="sr-Latn-RS"/>
-        </w:rPr>
-      </w:pPr>
-    </w:p>
-    <w:p>
-      <w:pPr>
-        <w:rPr>
-          <w:lang w:val="sr-Latn-RS"/>
-        </w:rPr>
-      </w:pPr>
-    </w:p>
     <w:p>
       <w:pPr>
         <w:rPr>
@@ -6272,6 +6482,7 @@
         <w:rPr>
           <w:lang w:val="sr-Latn-RS"/>
         </w:rPr>
+        <w:lastRenderedPageBreak/>
         <w:t>Unos pristiglih računa</w:t>
       </w:r>
     </w:p>
@@ -6651,7 +6862,7 @@
       <w:tr>
         <w:trPr>
           <w:cnfStyle w:val="000000100000" w:firstRow="0" w:lastRow="0" w:firstColumn="0" w:lastColumn="0" w:oddVBand="0" w:evenVBand="0" w:oddHBand="1" w:evenHBand="0" w:firstRowFirstColumn="0" w:firstRowLastColumn="0" w:lastRowFirstColumn="0" w:lastRowLastColumn="0"/>
-          <w:trHeight w:val="150"/>
+          <w:trHeight w:val="174"/>
         </w:trPr>
         <w:tc>
           <w:tcPr>
@@ -6716,7 +6927,7 @@
       </w:tr>
       <w:tr>
         <w:trPr>
-          <w:trHeight w:val="137"/>
+          <w:trHeight w:val="109"/>
         </w:trPr>
         <w:tc>
           <w:tcPr>
@@ -6774,7 +6985,7 @@
                 <w:sz w:val="24"/>
                 <w:lang w:val="sr-Latn-RS"/>
               </w:rPr>
-              <w:t>Unos tipa računa</w:t>
+              <w:t>Prikaz forme za unos</w:t>
             </w:r>
           </w:p>
         </w:tc>
@@ -6782,7 +6993,7 @@
       <w:tr>
         <w:trPr>
           <w:cnfStyle w:val="000000100000" w:firstRow="0" w:lastRow="0" w:firstColumn="0" w:lastColumn="0" w:oddVBand="0" w:evenVBand="0" w:oddHBand="1" w:evenHBand="0" w:firstRowFirstColumn="0" w:firstRowLastColumn="0" w:lastRowFirstColumn="0" w:lastRowLastColumn="0"/>
-          <w:trHeight w:val="175"/>
+          <w:trHeight w:val="137"/>
         </w:trPr>
         <w:tc>
           <w:tcPr>
@@ -6819,7 +7030,15 @@
                 <w:sz w:val="24"/>
                 <w:lang w:val="sr-Latn-RS"/>
               </w:rPr>
-              <w:t>3.</w:t>
+              <w:t>3</w:t>
+            </w:r>
+            <w:r>
+              <w:rPr>
+                <w:b/>
+                <w:sz w:val="24"/>
+                <w:lang w:val="sr-Latn-RS"/>
+              </w:rPr>
+              <w:t>.</w:t>
             </w:r>
           </w:p>
         </w:tc>
@@ -6840,14 +7059,14 @@
                 <w:sz w:val="24"/>
                 <w:lang w:val="sr-Latn-RS"/>
               </w:rPr>
-              <w:t>Unos iznosa za plaćanje</w:t>
-            </w:r>
-          </w:p>
-        </w:tc>
-      </w:tr>
-      <w:tr>
-        <w:trPr>
-          <w:trHeight w:val="150"/>
+              <w:t>Unos tipa računa</w:t>
+            </w:r>
+          </w:p>
+        </w:tc>
+      </w:tr>
+      <w:tr>
+        <w:trPr>
+          <w:trHeight w:val="175"/>
         </w:trPr>
         <w:tc>
           <w:tcPr>
@@ -6884,7 +7103,15 @@
                 <w:sz w:val="24"/>
                 <w:lang w:val="sr-Latn-RS"/>
               </w:rPr>
-              <w:t>4.</w:t>
+              <w:t>4</w:t>
+            </w:r>
+            <w:r>
+              <w:rPr>
+                <w:b/>
+                <w:sz w:val="24"/>
+                <w:lang w:val="sr-Latn-RS"/>
+              </w:rPr>
+              <w:t>.</w:t>
             </w:r>
           </w:p>
         </w:tc>
@@ -6905,7 +7132,7 @@
                 <w:sz w:val="24"/>
                 <w:lang w:val="sr-Latn-RS"/>
               </w:rPr>
-              <w:t>Unos datuma obračuna</w:t>
+              <w:t>Unos iznosa za plaćanje</w:t>
             </w:r>
           </w:p>
         </w:tc>
@@ -6913,7 +7140,7 @@
       <w:tr>
         <w:trPr>
           <w:cnfStyle w:val="000000100000" w:firstRow="0" w:lastRow="0" w:firstColumn="0" w:lastColumn="0" w:oddVBand="0" w:evenVBand="0" w:oddHBand="1" w:evenHBand="0" w:firstRowFirstColumn="0" w:firstRowLastColumn="0" w:lastRowFirstColumn="0" w:lastRowLastColumn="0"/>
-          <w:trHeight w:val="187"/>
+          <w:trHeight w:val="150"/>
         </w:trPr>
         <w:tc>
           <w:tcPr>
@@ -6950,7 +7177,15 @@
                 <w:sz w:val="24"/>
                 <w:lang w:val="sr-Latn-RS"/>
               </w:rPr>
-              <w:t>5.</w:t>
+              <w:t>5</w:t>
+            </w:r>
+            <w:r>
+              <w:rPr>
+                <w:b/>
+                <w:sz w:val="24"/>
+                <w:lang w:val="sr-Latn-RS"/>
+              </w:rPr>
+              <w:t>.</w:t>
             </w:r>
           </w:p>
         </w:tc>
@@ -6971,14 +7206,14 @@
                 <w:sz w:val="24"/>
                 <w:lang w:val="sr-Latn-RS"/>
               </w:rPr>
-              <w:t>Izbor opcije za čuvanje unosa</w:t>
-            </w:r>
-          </w:p>
-        </w:tc>
-      </w:tr>
-      <w:tr>
-        <w:trPr>
-          <w:trHeight w:val="100"/>
+              <w:t>Unos datuma obračuna</w:t>
+            </w:r>
+          </w:p>
+        </w:tc>
+      </w:tr>
+      <w:tr>
+        <w:trPr>
+          <w:trHeight w:val="187"/>
         </w:trPr>
         <w:tc>
           <w:tcPr>
@@ -7015,7 +7250,15 @@
                 <w:sz w:val="24"/>
                 <w:lang w:val="sr-Latn-RS"/>
               </w:rPr>
-              <w:t>6.</w:t>
+              <w:t>6</w:t>
+            </w:r>
+            <w:r>
+              <w:rPr>
+                <w:b/>
+                <w:sz w:val="24"/>
+                <w:lang w:val="sr-Latn-RS"/>
+              </w:rPr>
+              <w:t>.</w:t>
             </w:r>
           </w:p>
         </w:tc>
@@ -7036,6 +7279,80 @@
                 <w:sz w:val="24"/>
                 <w:lang w:val="sr-Latn-RS"/>
               </w:rPr>
+              <w:t>Izbor opcije za čuvanje unosa</w:t>
+            </w:r>
+          </w:p>
+        </w:tc>
+      </w:tr>
+      <w:tr>
+        <w:trPr>
+          <w:cnfStyle w:val="000000100000" w:firstRow="0" w:lastRow="0" w:firstColumn="0" w:lastColumn="0" w:oddVBand="0" w:evenVBand="0" w:oddHBand="1" w:evenHBand="0" w:firstRowFirstColumn="0" w:firstRowLastColumn="0" w:lastRowFirstColumn="0" w:lastRowLastColumn="0"/>
+          <w:trHeight w:val="100"/>
+        </w:trPr>
+        <w:tc>
+          <w:tcPr>
+            <w:cnfStyle w:val="001000000000" w:firstRow="0" w:lastRow="0" w:firstColumn="1" w:lastColumn="0" w:oddVBand="0" w:evenVBand="0" w:oddHBand="0" w:evenHBand="0" w:firstRowFirstColumn="0" w:firstRowLastColumn="0" w:lastRowFirstColumn="0" w:lastRowLastColumn="0"/>
+            <w:tcW w:w="0" w:type="auto"/>
+            <w:vMerge/>
+          </w:tcPr>
+          <w:p>
+            <w:pPr>
+              <w:rPr>
+                <w:sz w:val="24"/>
+                <w:lang w:val="sr-Latn-RS"/>
+              </w:rPr>
+            </w:pPr>
+          </w:p>
+        </w:tc>
+        <w:tc>
+          <w:tcPr>
+            <w:tcW w:w="0" w:type="auto"/>
+          </w:tcPr>
+          <w:p>
+            <w:pPr>
+              <w:jc w:val="center"/>
+              <w:cnfStyle w:val="000000100000" w:firstRow="0" w:lastRow="0" w:firstColumn="0" w:lastColumn="0" w:oddVBand="0" w:evenVBand="0" w:oddHBand="1" w:evenHBand="0" w:firstRowFirstColumn="0" w:firstRowLastColumn="0" w:lastRowFirstColumn="0" w:lastRowLastColumn="0"/>
+              <w:rPr>
+                <w:b/>
+                <w:sz w:val="24"/>
+                <w:lang w:val="sr-Latn-RS"/>
+              </w:rPr>
+            </w:pPr>
+            <w:r>
+              <w:rPr>
+                <w:b/>
+                <w:sz w:val="24"/>
+                <w:lang w:val="sr-Latn-RS"/>
+              </w:rPr>
+              <w:t>7</w:t>
+            </w:r>
+            <w:r>
+              <w:rPr>
+                <w:b/>
+                <w:sz w:val="24"/>
+                <w:lang w:val="sr-Latn-RS"/>
+              </w:rPr>
+              <w:t>.</w:t>
+            </w:r>
+          </w:p>
+        </w:tc>
+        <w:tc>
+          <w:tcPr>
+            <w:tcW w:w="0" w:type="auto"/>
+          </w:tcPr>
+          <w:p>
+            <w:pPr>
+              <w:cnfStyle w:val="000000100000" w:firstRow="0" w:lastRow="0" w:firstColumn="0" w:lastColumn="0" w:oddVBand="0" w:evenVBand="0" w:oddHBand="1" w:evenHBand="0" w:firstRowFirstColumn="0" w:firstRowLastColumn="0" w:lastRowFirstColumn="0" w:lastRowLastColumn="0"/>
+              <w:rPr>
+                <w:sz w:val="24"/>
+                <w:lang w:val="sr-Latn-RS"/>
+              </w:rPr>
+            </w:pPr>
+            <w:r>
+              <w:rPr>
+                <w:sz w:val="24"/>
+                <w:lang w:val="sr-Latn-RS"/>
+              </w:rPr>
               <w:t>Povratak na početnu stranu</w:t>
             </w:r>
           </w:p>
@@ -7043,107 +7360,107 @@
       </w:tr>
       <w:tr>
         <w:trPr>
+          <w:trHeight w:val="288"/>
+        </w:trPr>
+        <w:tc>
+          <w:tcPr>
+            <w:cnfStyle w:val="001000000000" w:firstRow="0" w:lastRow="0" w:firstColumn="1" w:lastColumn="0" w:oddVBand="0" w:evenVBand="0" w:oddHBand="0" w:evenHBand="0" w:firstRowFirstColumn="0" w:firstRowLastColumn="0" w:lastRowFirstColumn="0" w:lastRowLastColumn="0"/>
+            <w:tcW w:w="0" w:type="auto"/>
+            <w:vMerge w:val="restart"/>
+          </w:tcPr>
+          <w:p>
+            <w:pPr>
+              <w:rPr>
+                <w:sz w:val="24"/>
+                <w:lang w:val="sr-Latn-RS"/>
+              </w:rPr>
+            </w:pPr>
+            <w:r>
+              <w:rPr>
+                <w:sz w:val="24"/>
+                <w:lang w:val="sr-Latn-RS"/>
+              </w:rPr>
+              <w:t>Alternativni tok</w:t>
+            </w:r>
+          </w:p>
+        </w:tc>
+        <w:tc>
+          <w:tcPr>
+            <w:tcW w:w="0" w:type="auto"/>
+          </w:tcPr>
+          <w:p>
+            <w:pPr>
+              <w:cnfStyle w:val="000000000000" w:firstRow="0" w:lastRow="0" w:firstColumn="0" w:lastColumn="0" w:oddVBand="0" w:evenVBand="0" w:oddHBand="0" w:evenHBand="0" w:firstRowFirstColumn="0" w:firstRowLastColumn="0" w:lastRowFirstColumn="0" w:lastRowLastColumn="0"/>
+              <w:rPr>
+                <w:b/>
+                <w:sz w:val="24"/>
+                <w:lang w:val="sr-Latn-RS"/>
+              </w:rPr>
+            </w:pPr>
+            <w:r>
+              <w:rPr>
+                <w:b/>
+                <w:sz w:val="24"/>
+                <w:lang w:val="sr-Latn-RS"/>
+              </w:rPr>
+              <w:t>Koraci</w:t>
+            </w:r>
+          </w:p>
+        </w:tc>
+        <w:tc>
+          <w:tcPr>
+            <w:tcW w:w="0" w:type="auto"/>
+          </w:tcPr>
+          <w:p>
+            <w:pPr>
+              <w:cnfStyle w:val="000000000000" w:firstRow="0" w:lastRow="0" w:firstColumn="0" w:lastColumn="0" w:oddVBand="0" w:evenVBand="0" w:oddHBand="0" w:evenHBand="0" w:firstRowFirstColumn="0" w:firstRowLastColumn="0" w:lastRowFirstColumn="0" w:lastRowLastColumn="0"/>
+              <w:rPr>
+                <w:b/>
+                <w:sz w:val="24"/>
+                <w:lang w:val="sr-Latn-RS"/>
+              </w:rPr>
+            </w:pPr>
+            <w:r>
+              <w:rPr>
+                <w:b/>
+                <w:sz w:val="24"/>
+                <w:lang w:val="sr-Latn-RS"/>
+              </w:rPr>
+              <w:t>Akcije</w:t>
+            </w:r>
+          </w:p>
+        </w:tc>
+      </w:tr>
+      <w:tr>
+        <w:trPr>
           <w:cnfStyle w:val="000000100000" w:firstRow="0" w:lastRow="0" w:firstColumn="0" w:lastColumn="0" w:oddVBand="0" w:evenVBand="0" w:oddHBand="1" w:evenHBand="0" w:firstRowFirstColumn="0" w:firstRowLastColumn="0" w:lastRowFirstColumn="0" w:lastRowLastColumn="0"/>
-          <w:trHeight w:val="288"/>
-        </w:trPr>
-        <w:tc>
-          <w:tcPr>
-            <w:cnfStyle w:val="001000000000" w:firstRow="0" w:lastRow="0" w:firstColumn="1" w:lastColumn="0" w:oddVBand="0" w:evenVBand="0" w:oddHBand="0" w:evenHBand="0" w:firstRowFirstColumn="0" w:firstRowLastColumn="0" w:lastRowFirstColumn="0" w:lastRowLastColumn="0"/>
-            <w:tcW w:w="0" w:type="auto"/>
-            <w:vMerge w:val="restart"/>
-          </w:tcPr>
-          <w:p>
-            <w:pPr>
-              <w:rPr>
-                <w:sz w:val="24"/>
-                <w:lang w:val="sr-Latn-RS"/>
-              </w:rPr>
-            </w:pPr>
-            <w:r>
-              <w:rPr>
-                <w:sz w:val="24"/>
-                <w:lang w:val="sr-Latn-RS"/>
-              </w:rPr>
-              <w:t>Alternativni tok</w:t>
-            </w:r>
-          </w:p>
-        </w:tc>
-        <w:tc>
-          <w:tcPr>
-            <w:tcW w:w="0" w:type="auto"/>
-          </w:tcPr>
-          <w:p>
-            <w:pPr>
+          <w:trHeight w:val="350"/>
+        </w:trPr>
+        <w:tc>
+          <w:tcPr>
+            <w:cnfStyle w:val="001000000000" w:firstRow="0" w:lastRow="0" w:firstColumn="1" w:lastColumn="0" w:oddVBand="0" w:evenVBand="0" w:oddHBand="0" w:evenHBand="0" w:firstRowFirstColumn="0" w:firstRowLastColumn="0" w:lastRowFirstColumn="0" w:lastRowLastColumn="0"/>
+            <w:tcW w:w="0" w:type="auto"/>
+            <w:vMerge/>
+          </w:tcPr>
+          <w:p>
+            <w:pPr>
+              <w:rPr>
+                <w:sz w:val="24"/>
+                <w:lang w:val="sr-Latn-RS"/>
+              </w:rPr>
+            </w:pPr>
+          </w:p>
+        </w:tc>
+        <w:tc>
+          <w:tcPr>
+            <w:tcW w:w="0" w:type="auto"/>
+            <w:gridSpan w:val="2"/>
+          </w:tcPr>
+          <w:p>
+            <w:pPr>
+              <w:jc w:val="center"/>
               <w:cnfStyle w:val="000000100000" w:firstRow="0" w:lastRow="0" w:firstColumn="0" w:lastColumn="0" w:oddVBand="0" w:evenVBand="0" w:oddHBand="1" w:evenHBand="0" w:firstRowFirstColumn="0" w:firstRowLastColumn="0" w:lastRowFirstColumn="0" w:lastRowLastColumn="0"/>
               <w:rPr>
-                <w:b/>
-                <w:sz w:val="24"/>
-                <w:lang w:val="sr-Latn-RS"/>
-              </w:rPr>
-            </w:pPr>
-            <w:r>
-              <w:rPr>
-                <w:b/>
-                <w:sz w:val="24"/>
-                <w:lang w:val="sr-Latn-RS"/>
-              </w:rPr>
-              <w:t>Koraci</w:t>
-            </w:r>
-          </w:p>
-        </w:tc>
-        <w:tc>
-          <w:tcPr>
-            <w:tcW w:w="0" w:type="auto"/>
-          </w:tcPr>
-          <w:p>
-            <w:pPr>
-              <w:cnfStyle w:val="000000100000" w:firstRow="0" w:lastRow="0" w:firstColumn="0" w:lastColumn="0" w:oddVBand="0" w:evenVBand="0" w:oddHBand="1" w:evenHBand="0" w:firstRowFirstColumn="0" w:firstRowLastColumn="0" w:lastRowFirstColumn="0" w:lastRowLastColumn="0"/>
-              <w:rPr>
-                <w:b/>
-                <w:sz w:val="24"/>
-                <w:lang w:val="sr-Latn-RS"/>
-              </w:rPr>
-            </w:pPr>
-            <w:r>
-              <w:rPr>
-                <w:b/>
-                <w:sz w:val="24"/>
-                <w:lang w:val="sr-Latn-RS"/>
-              </w:rPr>
-              <w:t>Akcije</w:t>
-            </w:r>
-          </w:p>
-        </w:tc>
-      </w:tr>
-      <w:tr>
-        <w:trPr>
-          <w:trHeight w:val="350"/>
-        </w:trPr>
-        <w:tc>
-          <w:tcPr>
-            <w:cnfStyle w:val="001000000000" w:firstRow="0" w:lastRow="0" w:firstColumn="1" w:lastColumn="0" w:oddVBand="0" w:evenVBand="0" w:oddHBand="0" w:evenHBand="0" w:firstRowFirstColumn="0" w:firstRowLastColumn="0" w:lastRowFirstColumn="0" w:lastRowLastColumn="0"/>
-            <w:tcW w:w="0" w:type="auto"/>
-            <w:vMerge/>
-          </w:tcPr>
-          <w:p>
-            <w:pPr>
-              <w:rPr>
-                <w:sz w:val="24"/>
-                <w:lang w:val="sr-Latn-RS"/>
-              </w:rPr>
-            </w:pPr>
-          </w:p>
-        </w:tc>
-        <w:tc>
-          <w:tcPr>
-            <w:tcW w:w="0" w:type="auto"/>
-            <w:gridSpan w:val="2"/>
-          </w:tcPr>
-          <w:p>
-            <w:pPr>
-              <w:jc w:val="center"/>
-              <w:cnfStyle w:val="000000000000" w:firstRow="0" w:lastRow="0" w:firstColumn="0" w:lastColumn="0" w:oddVBand="0" w:evenVBand="0" w:oddHBand="0" w:evenHBand="0" w:firstRowFirstColumn="0" w:firstRowLastColumn="0" w:lastRowFirstColumn="0" w:lastRowLastColumn="0"/>
-              <w:rPr>
                 <w:sz w:val="24"/>
                 <w:lang w:val="sr-Latn-RS"/>
               </w:rPr>
@@ -7159,41 +7476,6 @@
         </w:tc>
       </w:tr>
     </w:tbl>
-    <w:p>
-      <w:pPr>
-        <w:rPr>
-          <w:lang w:val="sr-Latn-RS"/>
-        </w:rPr>
-      </w:pPr>
-    </w:p>
-    <w:p>
-      <w:pPr>
-        <w:rPr>
-          <w:lang w:val="sr-Latn-RS"/>
-        </w:rPr>
-      </w:pPr>
-    </w:p>
-    <w:p>
-      <w:pPr>
-        <w:rPr>
-          <w:lang w:val="sr-Latn-RS"/>
-        </w:rPr>
-      </w:pPr>
-    </w:p>
-    <w:p>
-      <w:pPr>
-        <w:rPr>
-          <w:lang w:val="sr-Latn-RS"/>
-        </w:rPr>
-      </w:pPr>
-    </w:p>
-    <w:p>
-      <w:pPr>
-        <w:rPr>
-          <w:lang w:val="sr-Latn-RS"/>
-        </w:rPr>
-      </w:pPr>
-    </w:p>
     <w:p>
       <w:pPr>
         <w:rPr>
@@ -8325,6 +8607,7 @@
                 <w:sz w:val="24"/>
                 <w:lang w:val="sr-Latn-RS"/>
               </w:rPr>
+              <w:lastRenderedPageBreak/>
               <w:t>Preduslovi</w:t>
             </w:r>
           </w:p>
@@ -8889,48 +9172,6 @@
         </w:tc>
       </w:tr>
     </w:tbl>
-    <w:p>
-      <w:pPr>
-        <w:rPr>
-          <w:lang w:val="sr-Latn-RS"/>
-        </w:rPr>
-      </w:pPr>
-    </w:p>
-    <w:p>
-      <w:pPr>
-        <w:rPr>
-          <w:lang w:val="sr-Latn-RS"/>
-        </w:rPr>
-      </w:pPr>
-    </w:p>
-    <w:p>
-      <w:pPr>
-        <w:rPr>
-          <w:lang w:val="sr-Latn-RS"/>
-        </w:rPr>
-      </w:pPr>
-    </w:p>
-    <w:p>
-      <w:pPr>
-        <w:rPr>
-          <w:lang w:val="sr-Latn-RS"/>
-        </w:rPr>
-      </w:pPr>
-    </w:p>
-    <w:p>
-      <w:pPr>
-        <w:rPr>
-          <w:lang w:val="sr-Latn-RS"/>
-        </w:rPr>
-      </w:pPr>
-    </w:p>
-    <w:p>
-      <w:pPr>
-        <w:rPr>
-          <w:lang w:val="sr-Latn-RS"/>
-        </w:rPr>
-      </w:pPr>
-    </w:p>
     <w:p>
       <w:pPr>
         <w:rPr>
@@ -10555,55 +10796,6 @@
     </w:tbl>
     <w:p>
       <w:pPr>
-        <w:rPr>
-          <w:lang w:val="sr-Latn-RS"/>
-        </w:rPr>
-      </w:pPr>
-    </w:p>
-    <w:p>
-      <w:pPr>
-        <w:rPr>
-          <w:lang w:val="sr-Latn-RS"/>
-        </w:rPr>
-      </w:pPr>
-    </w:p>
-    <w:p>
-      <w:pPr>
-        <w:rPr>
-          <w:lang w:val="sr-Latn-RS"/>
-        </w:rPr>
-      </w:pPr>
-    </w:p>
-    <w:p>
-      <w:pPr>
-        <w:rPr>
-          <w:lang w:val="sr-Latn-RS"/>
-        </w:rPr>
-      </w:pPr>
-    </w:p>
-    <w:p>
-      <w:pPr>
-        <w:rPr>
-          <w:lang w:val="sr-Latn-RS"/>
-        </w:rPr>
-      </w:pPr>
-    </w:p>
-    <w:p>
-      <w:pPr>
-        <w:rPr>
-          <w:lang w:val="sr-Latn-RS"/>
-        </w:rPr>
-      </w:pPr>
-    </w:p>
-    <w:p>
-      <w:pPr>
-        <w:rPr>
-          <w:lang w:val="sr-Latn-RS"/>
-        </w:rPr>
-      </w:pPr>
-    </w:p>
-    <w:p>
-      <w:pPr>
         <w:pStyle w:val="Heading3"/>
         <w:numPr>
           <w:ilvl w:val="2"/>
@@ -10613,10 +10805,13 @@
           <w:lang w:val="sr-Latn-RS"/>
         </w:rPr>
       </w:pPr>
+      <w:bookmarkStart w:id="0" w:name="_GoBack"/>
+      <w:bookmarkEnd w:id="0"/>
       <w:r>
         <w:rPr>
           <w:lang w:val="sr-Latn-RS"/>
         </w:rPr>
+        <w:lastRenderedPageBreak/>
         <w:t>Evidentiranje plaćanja</w:t>
       </w:r>
     </w:p>
@@ -11523,7 +11718,7 @@
 
 <file path=word/numbering.xml><?xml version="1.0" encoding="utf-8"?>
 <w:numbering xmlns:wpc="http://schemas.microsoft.com/office/word/2010/wordprocessingCanvas" xmlns:mc="http://schemas.openxmlformats.org/markup-compatibility/2006" xmlns:o="urn:schemas-microsoft-com:office:office" xmlns:r="http://schemas.openxmlformats.org/officeDocument/2006/relationships" xmlns:m="http://schemas.openxmlformats.org/officeDocument/2006/math" xmlns:v="urn:schemas-microsoft-com:vml" xmlns:wp14="http://schemas.microsoft.com/office/word/2010/wordprocessingDrawing" xmlns:wp="http://schemas.openxmlformats.org/drawingml/2006/wordprocessingDrawing" xmlns:w10="urn:schemas-microsoft-com:office:word" xmlns:w="http://schemas.openxmlformats.org/wordprocessingml/2006/main" xmlns:w14="http://schemas.microsoft.com/office/word/2010/wordml" xmlns:w15="http://schemas.microsoft.com/office/word/2012/wordml" xmlns:wpg="http://schemas.microsoft.com/office/word/2010/wordprocessingGroup" xmlns:wpi="http://schemas.microsoft.com/office/word/2010/wordprocessingInk" xmlns:wne="http://schemas.microsoft.com/office/word/2006/wordml" xmlns:wps="http://schemas.microsoft.com/office/word/2010/wordprocessingShape" mc:Ignorable="w14 w15 wp14">
-  <w:abstractNum w:abstractNumId="0" w15:restartNumberingAfterBreak="0">
+  <w:abstractNum w:abstractNumId="0">
     <w:nsid w:val="13560F50"/>
     <w:multiLevelType w:val="multilevel"/>
     <w:tmpl w:val="462802C2"/>
@@ -11636,7 +11831,7 @@
       </w:rPr>
     </w:lvl>
   </w:abstractNum>
-  <w:abstractNum w:abstractNumId="1" w15:restartNumberingAfterBreak="0">
+  <w:abstractNum w:abstractNumId="1">
     <w:nsid w:val="21CC4935"/>
     <w:multiLevelType w:val="multilevel"/>
     <w:tmpl w:val="6EAA013E"/>
@@ -11749,7 +11944,7 @@
       </w:rPr>
     </w:lvl>
   </w:abstractNum>
-  <w:abstractNum w:abstractNumId="2" w15:restartNumberingAfterBreak="0">
+  <w:abstractNum w:abstractNumId="2">
     <w:nsid w:val="6354698E"/>
     <w:multiLevelType w:val="hybridMultilevel"/>
     <w:tmpl w:val="463A6F92"/>
@@ -11838,7 +12033,7 @@
       </w:pPr>
     </w:lvl>
   </w:abstractNum>
-  <w:abstractNum w:abstractNumId="3" w15:restartNumberingAfterBreak="0">
+  <w:abstractNum w:abstractNumId="3">
     <w:nsid w:val="73531320"/>
     <w:multiLevelType w:val="multilevel"/>
     <w:tmpl w:val="EB4ED0DC"/>
@@ -12541,6 +12736,7 @@
       <w:spacing w:after="0" w:line="240" w:lineRule="auto"/>
     </w:pPr>
     <w:tblPr>
+      <w:tblInd w:w="0" w:type="dxa"/>
       <w:tblBorders>
         <w:top w:val="single" w:sz="4" w:space="0" w:color="auto"/>
         <w:left w:val="single" w:sz="4" w:space="0" w:color="auto"/>
@@ -12549,6 +12745,12 @@
         <w:insideH w:val="single" w:sz="4" w:space="0" w:color="auto"/>
         <w:insideV w:val="single" w:sz="4" w:space="0" w:color="auto"/>
       </w:tblBorders>
+      <w:tblCellMar>
+        <w:top w:w="0" w:type="dxa"/>
+        <w:left w:w="108" w:type="dxa"/>
+        <w:bottom w:w="0" w:type="dxa"/>
+        <w:right w:w="108" w:type="dxa"/>
+      </w:tblCellMar>
     </w:tblPr>
   </w:style>
   <w:style w:type="table" w:styleId="GridTable4-Accent1">
@@ -12562,6 +12764,7 @@
     <w:tblPr>
       <w:tblStyleRowBandSize w:val="1"/>
       <w:tblStyleColBandSize w:val="1"/>
+      <w:tblInd w:w="0" w:type="dxa"/>
       <w:tblBorders>
         <w:top w:val="single" w:sz="4" w:space="0" w:color="9CC2E5" w:themeColor="accent1" w:themeTint="99"/>
         <w:left w:val="single" w:sz="4" w:space="0" w:color="9CC2E5" w:themeColor="accent1" w:themeTint="99"/>
@@ -12570,6 +12773,12 @@
         <w:insideH w:val="single" w:sz="4" w:space="0" w:color="9CC2E5" w:themeColor="accent1" w:themeTint="99"/>
         <w:insideV w:val="single" w:sz="4" w:space="0" w:color="9CC2E5" w:themeColor="accent1" w:themeTint="99"/>
       </w:tblBorders>
+      <w:tblCellMar>
+        <w:top w:w="0" w:type="dxa"/>
+        <w:left w:w="108" w:type="dxa"/>
+        <w:bottom w:w="0" w:type="dxa"/>
+        <w:right w:w="108" w:type="dxa"/>
+      </w:tblCellMar>
     </w:tblPr>
     <w:tblStylePr w:type="firstRow">
       <w:rPr>

</xml_diff>